<commit_message>
planejamento basic structure done
</commit_message>
<xml_diff>
--- a/exp3/PCS2021-turma01-bancadaA2-planej03.docx
+++ b/exp3/PCS2021-turma01-bancadaA2-planej03.docx
@@ -184,16 +184,8 @@
         <w:rPr>
           <w:rFonts w:asciiTheme="minorHAnsi" w:hAnsiTheme="minorHAnsi" w:cs="Times New Roman"/>
         </w:rPr>
-        <w:t xml:space="preserve">Experiência </w:t>
-      </w:r>
-      <w:proofErr w:type="gramStart"/>
-      <w:r>
-        <w:rPr>
-          <w:rFonts w:asciiTheme="minorHAnsi" w:hAnsiTheme="minorHAnsi" w:cs="Times New Roman"/>
-        </w:rPr>
-        <w:t>3</w:t>
-      </w:r>
-      <w:proofErr w:type="gramEnd"/>
+        <w:t>Experiência 3</w:t>
+      </w:r>
     </w:p>
     <w:p>
       <w:pPr>
@@ -255,19 +247,11 @@
           <w:rFonts w:asciiTheme="minorHAnsi" w:hAnsiTheme="minorHAnsi" w:cs="Times New Roman"/>
         </w:rPr>
       </w:pPr>
-      <w:proofErr w:type="gramStart"/>
       <w:r>
         <w:rPr>
           <w:rFonts w:asciiTheme="minorHAnsi" w:hAnsiTheme="minorHAnsi" w:cs="Times New Roman"/>
         </w:rPr>
-        <w:t>grupo 5 – bancada</w:t>
-      </w:r>
-      <w:proofErr w:type="gramEnd"/>
-      <w:r>
-        <w:rPr>
-          <w:rFonts w:asciiTheme="minorHAnsi" w:hAnsiTheme="minorHAnsi" w:cs="Times New Roman"/>
-        </w:rPr>
-        <w:t xml:space="preserve"> A-2</w:t>
+        <w:t>grupo 5 – bancada A-2</w:t>
       </w:r>
     </w:p>
     <w:p>
@@ -332,52 +316,12 @@
     </w:p>
     <w:p>
       <w:r>
-        <w:t xml:space="preserve">O objetivo desta experiência é projetar e </w:t>
-      </w:r>
-      <w:proofErr w:type="gramStart"/>
-      <w:r>
-        <w:t>implementar</w:t>
-      </w:r>
-      <w:proofErr w:type="gramEnd"/>
-      <w:r>
-        <w:t xml:space="preserve"> circuitos digitais para comunicação de dados serial (transmissão de dados) com um terminal de dados, utilizando a norma EIA-RS-232C e o código ASCII (American Standard </w:t>
-      </w:r>
-      <w:proofErr w:type="spellStart"/>
-      <w:r>
-        <w:t>Code</w:t>
-      </w:r>
-      <w:proofErr w:type="spellEnd"/>
-      <w:r>
-        <w:t xml:space="preserve"> </w:t>
-      </w:r>
-      <w:proofErr w:type="spellStart"/>
-      <w:r>
-        <w:t>Information</w:t>
-      </w:r>
-      <w:proofErr w:type="spellEnd"/>
-      <w:r>
-        <w:t xml:space="preserve"> </w:t>
-      </w:r>
-      <w:proofErr w:type="spellStart"/>
-      <w:r>
-        <w:t>Interchange</w:t>
-      </w:r>
-      <w:proofErr w:type="spellEnd"/>
-      <w:r>
-        <w:t>).</w:t>
+        <w:t>O objetivo desta experiência é projetar e implementar circuitos digitais para comunicação de dados serial (transmissão de dados) com um terminal de dados, utilizando a norma EIA-RS-232C e o código ASCII (American Standard Code Information Interchange).</w:t>
       </w:r>
     </w:p>
     <w:p>
       <w:r>
-        <w:t xml:space="preserve">A parte prática consiste no projeto e na </w:t>
-      </w:r>
-      <w:proofErr w:type="gramStart"/>
-      <w:r>
-        <w:t>implementação</w:t>
-      </w:r>
-      <w:proofErr w:type="gramEnd"/>
-      <w:r>
-        <w:t xml:space="preserve"> de um circuito digital que troca (envia e recebe) dados (caracteres em código ASCII) de um terminal serial usando uma placa de desenvolvimento FPGA.</w:t>
+        <w:t>A parte prática consiste no projeto e na implementação de um circuito digital que troca (envia e recebe) dados (caracteres em código ASCII) de um terminal serial usando uma placa de desenvolvimento FPGA.</w:t>
       </w:r>
     </w:p>
     <w:p>
@@ -399,8 +343,802 @@
       </w:r>
     </w:p>
     <w:p>
+      <w:pPr>
+        <w:rPr>
+          <w:noProof/>
+        </w:rPr>
+      </w:pPr>
+      <w:r>
+        <w:rPr>
+          <w:noProof/>
+        </w:rPr>
+        <w:t>O circuito digital que será implementado realizará a transmissão e recepção serial assíncrona de dados para um terminal. A figura abaixo apresenta a interface de comunicação da placa FPGA e o terminal serial.</w:t>
+      </w:r>
+    </w:p>
+    <w:p>
+      <w:pPr>
+        <w:keepNext/>
+        <w:jc w:val="center"/>
+      </w:pPr>
+      <w:r>
+        <w:rPr>
+          <w:noProof/>
+        </w:rPr>
+        <w:drawing>
+          <wp:inline distT="0" distB="0" distL="0" distR="0" wp14:anchorId="615C9E18" wp14:editId="3929EF43">
+            <wp:extent cx="5271714" cy="2114619"/>
+            <wp:effectExtent l="0" t="0" r="5715" b="0"/>
+            <wp:docPr id="12" name="Imagem 12"/>
+            <wp:cNvGraphicFramePr>
+              <a:graphicFrameLocks xmlns:a="http://schemas.openxmlformats.org/drawingml/2006/main" noChangeAspect="1"/>
+            </wp:cNvGraphicFramePr>
+            <a:graphic xmlns:a="http://schemas.openxmlformats.org/drawingml/2006/main">
+              <a:graphicData uri="http://schemas.openxmlformats.org/drawingml/2006/picture">
+                <pic:pic xmlns:pic="http://schemas.openxmlformats.org/drawingml/2006/picture">
+                  <pic:nvPicPr>
+                    <pic:cNvPr id="0" name="Picture 5"/>
+                    <pic:cNvPicPr>
+                      <a:picLocks noChangeAspect="1" noChangeArrowheads="1"/>
+                    </pic:cNvPicPr>
+                  </pic:nvPicPr>
+                  <pic:blipFill>
+                    <a:blip r:embed="rId10">
+                      <a:extLst>
+                        <a:ext uri="{28A0092B-C50C-407E-A947-70E740481C1C}">
+                          <a14:useLocalDpi xmlns:a14="http://schemas.microsoft.com/office/drawing/2010/main" val="0"/>
+                        </a:ext>
+                      </a:extLst>
+                    </a:blip>
+                    <a:srcRect/>
+                    <a:stretch>
+                      <a:fillRect/>
+                    </a:stretch>
+                  </pic:blipFill>
+                  <pic:spPr bwMode="auto">
+                    <a:xfrm>
+                      <a:off x="0" y="0"/>
+                      <a:ext cx="5270217" cy="2114018"/>
+                    </a:xfrm>
+                    <a:prstGeom prst="rect">
+                      <a:avLst/>
+                    </a:prstGeom>
+                    <a:noFill/>
+                    <a:ln>
+                      <a:noFill/>
+                    </a:ln>
+                  </pic:spPr>
+                </pic:pic>
+              </a:graphicData>
+            </a:graphic>
+          </wp:inline>
+        </w:drawing>
+      </w:r>
+    </w:p>
+    <w:p>
+      <w:pPr>
+        <w:pStyle w:val="Legenda"/>
+        <w:jc w:val="center"/>
+      </w:pPr>
+      <w:r>
+        <w:t xml:space="preserve">Figura </w:t>
+      </w:r>
+      <w:r>
+        <w:fldChar w:fldCharType="begin"/>
+      </w:r>
+      <w:r>
+        <w:instrText xml:space="preserve"> SEQ Figura \* ARABIC </w:instrText>
+      </w:r>
+      <w:r>
+        <w:fldChar w:fldCharType="separate"/>
+      </w:r>
+      <w:r>
+        <w:rPr>
+          <w:noProof/>
+        </w:rPr>
+        <w:t>1</w:t>
+      </w:r>
+      <w:r>
+        <w:fldChar w:fldCharType="end"/>
+      </w:r>
+      <w:r>
+        <w:t xml:space="preserve"> - </w:t>
+      </w:r>
+      <w:r>
+        <w:t>Diagrama de Blocos do Circuito do UART</w:t>
+      </w:r>
+    </w:p>
+    <w:p>
+      <w:r>
+        <w:t>Um sinal de reset (botão 2) está disponível para reiniciar o circuito e zerar os registradores internos que armazenam dados de transmissão e de recepção.</w:t>
+      </w:r>
+    </w:p>
+    <w:p>
+      <w:pPr>
+        <w:pStyle w:val="Ttulo3"/>
+      </w:pPr>
+      <w:r>
+        <w:t xml:space="preserve">Transmissão </w:t>
+      </w:r>
+      <w:r>
+        <w:t>serial</w:t>
+      </w:r>
+    </w:p>
+    <w:p>
+      <w:r>
+        <w:t>Os</w:t>
+      </w:r>
+      <w:r>
+        <w:t xml:space="preserve"> dados são caracteres ASCII e serão especificados em 7 chaves</w:t>
+      </w:r>
+      <w:r>
+        <w:t xml:space="preserve">. </w:t>
+      </w:r>
+      <w:r>
+        <w:t>A transmissão</w:t>
+      </w:r>
+      <w:r>
+        <w:t xml:space="preserve"> se inicia, após a definição dos dados nas chaves, ao pressionar-se um botão de partida (botão 1).</w:t>
+      </w:r>
+      <w:r>
+        <w:t xml:space="preserve"> </w:t>
+      </w:r>
+    </w:p>
+    <w:p>
+      <w:r>
+        <w:t xml:space="preserve">O terminal serial será operado por pulsos de tensão entre +12V e -12V, portanto será usado um conversor de nível (do circuito integrado MAX232 da placa Altera DE2). </w:t>
+      </w:r>
+    </w:p>
+    <w:p>
+      <w:r>
+        <w:t>A figura abaixo mostra o diagrama</w:t>
+      </w:r>
+      <w:r>
+        <w:t xml:space="preserve"> de blocos a ser seguido para o módulo de transmissão do </w:t>
+      </w:r>
+      <w:r>
+        <w:t>circuito.</w:t>
+      </w:r>
+    </w:p>
+    <w:p>
+      <w:pPr>
+        <w:keepNext/>
+        <w:jc w:val="center"/>
+      </w:pPr>
+      <w:r>
+        <w:rPr>
+          <w:noProof/>
+        </w:rPr>
+        <w:lastRenderedPageBreak/>
+        <w:drawing>
+          <wp:inline distT="0" distB="0" distL="0" distR="0" wp14:anchorId="5C81F18C" wp14:editId="001C65F9">
+            <wp:extent cx="4770782" cy="3070587"/>
+            <wp:effectExtent l="0" t="0" r="0" b="0"/>
+            <wp:docPr id="11" name="Imagem 11"/>
+            <wp:cNvGraphicFramePr>
+              <a:graphicFrameLocks xmlns:a="http://schemas.openxmlformats.org/drawingml/2006/main" noChangeAspect="1"/>
+            </wp:cNvGraphicFramePr>
+            <a:graphic xmlns:a="http://schemas.openxmlformats.org/drawingml/2006/main">
+              <a:graphicData uri="http://schemas.openxmlformats.org/drawingml/2006/picture">
+                <pic:pic xmlns:pic="http://schemas.openxmlformats.org/drawingml/2006/picture">
+                  <pic:nvPicPr>
+                    <pic:cNvPr id="0" name="Picture 4"/>
+                    <pic:cNvPicPr>
+                      <a:picLocks noChangeAspect="1" noChangeArrowheads="1"/>
+                    </pic:cNvPicPr>
+                  </pic:nvPicPr>
+                  <pic:blipFill>
+                    <a:blip r:embed="rId11">
+                      <a:extLst>
+                        <a:ext uri="{28A0092B-C50C-407E-A947-70E740481C1C}">
+                          <a14:useLocalDpi xmlns:a14="http://schemas.microsoft.com/office/drawing/2010/main" val="0"/>
+                        </a:ext>
+                      </a:extLst>
+                    </a:blip>
+                    <a:srcRect/>
+                    <a:stretch>
+                      <a:fillRect/>
+                    </a:stretch>
+                  </pic:blipFill>
+                  <pic:spPr bwMode="auto">
+                    <a:xfrm>
+                      <a:off x="0" y="0"/>
+                      <a:ext cx="4773550" cy="3072368"/>
+                    </a:xfrm>
+                    <a:prstGeom prst="rect">
+                      <a:avLst/>
+                    </a:prstGeom>
+                    <a:noFill/>
+                    <a:ln>
+                      <a:noFill/>
+                    </a:ln>
+                  </pic:spPr>
+                </pic:pic>
+              </a:graphicData>
+            </a:graphic>
+          </wp:inline>
+        </w:drawing>
+      </w:r>
+    </w:p>
+    <w:p>
+      <w:pPr>
+        <w:pStyle w:val="Legenda"/>
+        <w:jc w:val="center"/>
+      </w:pPr>
+      <w:r>
+        <w:t xml:space="preserve">Figura </w:t>
+      </w:r>
+      <w:r>
+        <w:fldChar w:fldCharType="begin"/>
+      </w:r>
+      <w:r>
+        <w:instrText xml:space="preserve"> SEQ Figura \* ARABIC </w:instrText>
+      </w:r>
+      <w:r>
+        <w:fldChar w:fldCharType="separate"/>
+      </w:r>
+      <w:r>
+        <w:rPr>
+          <w:noProof/>
+        </w:rPr>
+        <w:t>2</w:t>
+      </w:r>
+      <w:r>
+        <w:fldChar w:fldCharType="end"/>
+      </w:r>
+      <w:r>
+        <w:t xml:space="preserve"> - </w:t>
+      </w:r>
+      <w:r>
+        <w:t>Diagrama de Blocos do Circuito de Transmissão de Dados</w:t>
+      </w:r>
+    </w:p>
+    <w:p>
+      <w:pPr>
+        <w:pStyle w:val="Ttulo3"/>
+      </w:pPr>
+      <w:r>
+        <w:t xml:space="preserve">Recepção </w:t>
+      </w:r>
+      <w:r>
+        <w:t>serial</w:t>
+      </w:r>
+    </w:p>
+    <w:p>
+      <w:r>
+        <w:t>O segundo módulo é o circuito de recepção de dados enviados a partir do terminal serial. Este deve detectar o acionamento de uma tecla no teclado do terminal e mostrar o código ASCII nos 4 displays hexadecimais (D0 a D3). Além disso, deve testar o bit de paridade e indicar, por meio de um LED (L0), que ocorreu um erro de transmissão. A comunicação deve ser projetada e configurada com uma velocidade de transmissão de 110 bauds, 7 bits de dados, paridade ímpar e 2 stop bits.</w:t>
+      </w:r>
+    </w:p>
+    <w:p>
+      <w:r>
+        <w:t>Os dois últimos caracteres digitados devem ser a</w:t>
+      </w:r>
+      <w:r>
+        <w:t xml:space="preserve">rmazenados para serem mostrados, sendo que o último caractere deve ser mostrado no primeiro e segundo display, </w:t>
+      </w:r>
+      <w:r>
+        <w:t>enquanto o penúltimo caractere deve ser mostrado no terceiro e no quarto display (da esquerda para direita)</w:t>
+      </w:r>
+      <w:r>
+        <w:t>.</w:t>
+      </w:r>
+    </w:p>
+    <w:p>
+      <w:r>
+        <w:t>A projeção do circuito de recepção seguirá o diagrama de blocos abaixo:</w:t>
+      </w:r>
+    </w:p>
+    <w:p/>
+    <w:p>
+      <w:pPr>
+        <w:keepNext/>
+      </w:pPr>
+      <w:r>
+        <w:rPr>
+          <w:noProof/>
+        </w:rPr>
+        <w:lastRenderedPageBreak/>
+        <w:drawing>
+          <wp:inline distT="0" distB="0" distL="0" distR="0" wp14:anchorId="6D58F6D2" wp14:editId="0901CF74">
+            <wp:extent cx="6120765" cy="3952813"/>
+            <wp:effectExtent l="0" t="0" r="0" b="0"/>
+            <wp:docPr id="13" name="Imagem 13"/>
+            <wp:cNvGraphicFramePr>
+              <a:graphicFrameLocks xmlns:a="http://schemas.openxmlformats.org/drawingml/2006/main" noChangeAspect="1"/>
+            </wp:cNvGraphicFramePr>
+            <a:graphic xmlns:a="http://schemas.openxmlformats.org/drawingml/2006/main">
+              <a:graphicData uri="http://schemas.openxmlformats.org/drawingml/2006/picture">
+                <pic:pic xmlns:pic="http://schemas.openxmlformats.org/drawingml/2006/picture">
+                  <pic:nvPicPr>
+                    <pic:cNvPr id="0" name="Picture 6"/>
+                    <pic:cNvPicPr>
+                      <a:picLocks noChangeAspect="1" noChangeArrowheads="1"/>
+                    </pic:cNvPicPr>
+                  </pic:nvPicPr>
+                  <pic:blipFill>
+                    <a:blip r:embed="rId12">
+                      <a:extLst>
+                        <a:ext uri="{28A0092B-C50C-407E-A947-70E740481C1C}">
+                          <a14:useLocalDpi xmlns:a14="http://schemas.microsoft.com/office/drawing/2010/main" val="0"/>
+                        </a:ext>
+                      </a:extLst>
+                    </a:blip>
+                    <a:srcRect/>
+                    <a:stretch>
+                      <a:fillRect/>
+                    </a:stretch>
+                  </pic:blipFill>
+                  <pic:spPr bwMode="auto">
+                    <a:xfrm>
+                      <a:off x="0" y="0"/>
+                      <a:ext cx="6120765" cy="3952813"/>
+                    </a:xfrm>
+                    <a:prstGeom prst="rect">
+                      <a:avLst/>
+                    </a:prstGeom>
+                    <a:noFill/>
+                    <a:ln>
+                      <a:noFill/>
+                    </a:ln>
+                  </pic:spPr>
+                </pic:pic>
+              </a:graphicData>
+            </a:graphic>
+          </wp:inline>
+        </w:drawing>
+      </w:r>
+    </w:p>
+    <w:p>
+      <w:pPr>
+        <w:pStyle w:val="Legenda"/>
+        <w:jc w:val="center"/>
+      </w:pPr>
+      <w:r>
+        <w:t xml:space="preserve">Figura </w:t>
+      </w:r>
+      <w:r>
+        <w:fldChar w:fldCharType="begin"/>
+      </w:r>
+      <w:r>
+        <w:instrText xml:space="preserve"> SEQ Figura \* ARABIC </w:instrText>
+      </w:r>
+      <w:r>
+        <w:fldChar w:fldCharType="separate"/>
+      </w:r>
+      <w:r>
+        <w:rPr>
+          <w:noProof/>
+        </w:rPr>
+        <w:t>3</w:t>
+      </w:r>
+      <w:r>
+        <w:fldChar w:fldCharType="end"/>
+      </w:r>
+      <w:r>
+        <w:t xml:space="preserve"> - Diagrama de Blocos do Circuito de Recepção de Dados</w:t>
+      </w:r>
+    </w:p>
+    <w:p>
+      <w:pPr>
+        <w:pStyle w:val="Ttulo3"/>
+      </w:pPr>
+      <w:r>
+        <w:t>implementação</w:t>
+      </w:r>
+    </w:p>
+    <w:p>
+      <w:r>
+        <w:t>A mont</w:t>
+      </w:r>
+      <w:r>
+        <w:t>agem seguida a seguinte configuração:</w:t>
+      </w:r>
+    </w:p>
+    <w:tbl>
+      <w:tblPr>
+        <w:tblStyle w:val="Tabelacomgrade"/>
+        <w:tblW w:w="0" w:type="auto"/>
+        <w:tblBorders>
+          <w:top w:val="single" w:sz="4" w:space="0" w:color="BFBFBF" w:themeColor="background1" w:themeShade="BF"/>
+          <w:left w:val="single" w:sz="4" w:space="0" w:color="BFBFBF" w:themeColor="background1" w:themeShade="BF"/>
+          <w:bottom w:val="single" w:sz="4" w:space="0" w:color="BFBFBF" w:themeColor="background1" w:themeShade="BF"/>
+          <w:right w:val="single" w:sz="4" w:space="0" w:color="BFBFBF" w:themeColor="background1" w:themeShade="BF"/>
+          <w:insideH w:val="single" w:sz="4" w:space="0" w:color="BFBFBF" w:themeColor="background1" w:themeShade="BF"/>
+          <w:insideV w:val="single" w:sz="4" w:space="0" w:color="BFBFBF" w:themeColor="background1" w:themeShade="BF"/>
+        </w:tblBorders>
+        <w:tblLook w:val="04A0" w:firstRow="1" w:lastRow="0" w:firstColumn="1" w:lastColumn="0" w:noHBand="0" w:noVBand="1"/>
+      </w:tblPr>
+      <w:tblGrid>
+        <w:gridCol w:w="3259"/>
+        <w:gridCol w:w="3260"/>
+        <w:gridCol w:w="3260"/>
+      </w:tblGrid>
+      <w:tr>
+        <w:tc>
+          <w:tcPr>
+            <w:tcW w:w="3259" w:type="dxa"/>
+          </w:tcPr>
+          <w:p>
+            <w:pPr>
+              <w:spacing w:before="0" w:after="0"/>
+              <w:jc w:val="center"/>
+              <w:rPr>
+                <w:b/>
+              </w:rPr>
+            </w:pPr>
+            <w:r>
+              <w:rPr>
+                <w:b/>
+              </w:rPr>
+              <w:t>Nome do sinal</w:t>
+            </w:r>
+          </w:p>
+        </w:tc>
+        <w:tc>
+          <w:tcPr>
+            <w:tcW w:w="3260" w:type="dxa"/>
+          </w:tcPr>
+          <w:p>
+            <w:pPr>
+              <w:spacing w:before="0" w:after="0"/>
+              <w:jc w:val="center"/>
+              <w:rPr>
+                <w:b/>
+              </w:rPr>
+            </w:pPr>
+            <w:r>
+              <w:rPr>
+                <w:b/>
+              </w:rPr>
+              <w:t>Pino</w:t>
+            </w:r>
+          </w:p>
+        </w:tc>
+        <w:tc>
+          <w:tcPr>
+            <w:tcW w:w="3260" w:type="dxa"/>
+          </w:tcPr>
+          <w:p>
+            <w:pPr>
+              <w:spacing w:before="0" w:after="0"/>
+              <w:jc w:val="center"/>
+              <w:rPr>
+                <w:b/>
+              </w:rPr>
+            </w:pPr>
+            <w:r>
+              <w:rPr>
+                <w:b/>
+              </w:rPr>
+              <w:t>Descrição</w:t>
+            </w:r>
+          </w:p>
+        </w:tc>
+      </w:tr>
+      <w:tr>
+        <w:tc>
+          <w:tcPr>
+            <w:tcW w:w="3259" w:type="dxa"/>
+          </w:tcPr>
+          <w:p>
+            <w:pPr>
+              <w:spacing w:before="0" w:after="0"/>
+              <w:jc w:val="center"/>
+            </w:pPr>
+            <w:r>
+              <w:t>UART_RXD</w:t>
+            </w:r>
+          </w:p>
+        </w:tc>
+        <w:tc>
+          <w:tcPr>
+            <w:tcW w:w="3260" w:type="dxa"/>
+          </w:tcPr>
+          <w:p>
+            <w:pPr>
+              <w:spacing w:before="0" w:after="0"/>
+              <w:jc w:val="center"/>
+            </w:pPr>
+            <w:r>
+              <w:t>PIN_C25</w:t>
+            </w:r>
+          </w:p>
+        </w:tc>
+        <w:tc>
+          <w:tcPr>
+            <w:tcW w:w="3260" w:type="dxa"/>
+          </w:tcPr>
+          <w:p>
+            <w:pPr>
+              <w:spacing w:before="0" w:after="0"/>
+              <w:jc w:val="center"/>
+            </w:pPr>
+            <w:r>
+              <w:t>UART Receiver</w:t>
+            </w:r>
+          </w:p>
+        </w:tc>
+      </w:tr>
+      <w:tr>
+        <w:tc>
+          <w:tcPr>
+            <w:tcW w:w="3259" w:type="dxa"/>
+          </w:tcPr>
+          <w:p>
+            <w:pPr>
+              <w:spacing w:before="0" w:after="0"/>
+              <w:jc w:val="center"/>
+            </w:pPr>
+            <w:r>
+              <w:t>UART_TXD</w:t>
+            </w:r>
+          </w:p>
+        </w:tc>
+        <w:tc>
+          <w:tcPr>
+            <w:tcW w:w="3260" w:type="dxa"/>
+          </w:tcPr>
+          <w:p>
+            <w:pPr>
+              <w:spacing w:before="0" w:after="0"/>
+              <w:jc w:val="center"/>
+            </w:pPr>
+            <w:r>
+              <w:t>PIN_B25</w:t>
+            </w:r>
+          </w:p>
+        </w:tc>
+        <w:tc>
+          <w:tcPr>
+            <w:tcW w:w="3260" w:type="dxa"/>
+          </w:tcPr>
+          <w:p>
+            <w:pPr>
+              <w:spacing w:before="0" w:after="0"/>
+              <w:jc w:val="center"/>
+            </w:pPr>
+            <w:r>
+              <w:t>UART Transmitter</w:t>
+            </w:r>
+          </w:p>
+        </w:tc>
+      </w:tr>
+    </w:tbl>
+    <w:p>
+      <w:r>
+        <w:t>Dados TX: chaves SW0 a SW6</w:t>
+      </w:r>
+    </w:p>
+    <w:p>
+      <w:pPr>
+        <w:rPr>
+          <w:lang w:val="en-US"/>
+        </w:rPr>
+      </w:pPr>
+      <w:r>
+        <w:rPr>
+          <w:lang w:val="en-US"/>
+        </w:rPr>
+        <w:t>Partida: botão KEY2</w:t>
+      </w:r>
+    </w:p>
+    <w:p>
+      <w:pPr>
+        <w:rPr>
+          <w:lang w:val="en-US"/>
+        </w:rPr>
+      </w:pPr>
+      <w:r>
+        <w:rPr>
+          <w:lang w:val="en-US"/>
+        </w:rPr>
+        <w:t>Reset: botão KEY1</w:t>
+      </w:r>
+    </w:p>
+    <w:p>
+      <w:pPr>
+        <w:rPr>
+          <w:lang w:val="en-US"/>
+        </w:rPr>
+      </w:pPr>
+      <w:r>
+        <w:rPr>
+          <w:lang w:val="en-US"/>
+        </w:rPr>
+        <w:t>Displays: displays HEX0 a HEX3</w:t>
+      </w:r>
+    </w:p>
+    <w:p>
+      <w:r>
+        <w:t xml:space="preserve">O circuito integrado MAX232 contém um </w:t>
+      </w:r>
+      <w:r>
+        <w:t>único encapsulamento para a conversão de tensão para ambos os sentidos (TTL para RS232C e RS232C para TTL), com a seguinte pinagem:</w:t>
+      </w:r>
       <w:bookmarkStart w:id="0" w:name="_GoBack"/>
       <w:bookmarkEnd w:id="0"/>
+    </w:p>
+    <w:p>
+      <w:pPr>
+        <w:keepNext/>
+        <w:jc w:val="center"/>
+      </w:pPr>
+      <w:r>
+        <w:rPr>
+          <w:noProof/>
+        </w:rPr>
+        <w:lastRenderedPageBreak/>
+        <w:drawing>
+          <wp:inline distT="0" distB="0" distL="0" distR="0" wp14:anchorId="25803DAE" wp14:editId="43CAF9F4">
+            <wp:extent cx="4837814" cy="1671911"/>
+            <wp:effectExtent l="0" t="0" r="1270" b="5080"/>
+            <wp:docPr id="15" name="Imagem 15"/>
+            <wp:cNvGraphicFramePr>
+              <a:graphicFrameLocks xmlns:a="http://schemas.openxmlformats.org/drawingml/2006/main" noChangeAspect="1"/>
+            </wp:cNvGraphicFramePr>
+            <a:graphic xmlns:a="http://schemas.openxmlformats.org/drawingml/2006/main">
+              <a:graphicData uri="http://schemas.openxmlformats.org/drawingml/2006/picture">
+                <pic:pic xmlns:pic="http://schemas.openxmlformats.org/drawingml/2006/picture">
+                  <pic:nvPicPr>
+                    <pic:cNvPr id="0" name="Picture 8"/>
+                    <pic:cNvPicPr>
+                      <a:picLocks noChangeAspect="1" noChangeArrowheads="1"/>
+                    </pic:cNvPicPr>
+                  </pic:nvPicPr>
+                  <pic:blipFill>
+                    <a:blip r:embed="rId13">
+                      <a:extLst>
+                        <a:ext uri="{28A0092B-C50C-407E-A947-70E740481C1C}">
+                          <a14:useLocalDpi xmlns:a14="http://schemas.microsoft.com/office/drawing/2010/main" val="0"/>
+                        </a:ext>
+                      </a:extLst>
+                    </a:blip>
+                    <a:srcRect/>
+                    <a:stretch>
+                      <a:fillRect/>
+                    </a:stretch>
+                  </pic:blipFill>
+                  <pic:spPr bwMode="auto">
+                    <a:xfrm>
+                      <a:off x="0" y="0"/>
+                      <a:ext cx="4837957" cy="1671960"/>
+                    </a:xfrm>
+                    <a:prstGeom prst="rect">
+                      <a:avLst/>
+                    </a:prstGeom>
+                    <a:noFill/>
+                    <a:ln>
+                      <a:noFill/>
+                    </a:ln>
+                  </pic:spPr>
+                </pic:pic>
+              </a:graphicData>
+            </a:graphic>
+          </wp:inline>
+        </w:drawing>
+      </w:r>
+    </w:p>
+    <w:p>
+      <w:pPr>
+        <w:pStyle w:val="Legenda"/>
+        <w:jc w:val="center"/>
+      </w:pPr>
+      <w:r>
+        <w:t xml:space="preserve">Figura </w:t>
+      </w:r>
+      <w:r>
+        <w:fldChar w:fldCharType="begin"/>
+      </w:r>
+      <w:r>
+        <w:instrText xml:space="preserve"> SEQ Figura \* ARABIC </w:instrText>
+      </w:r>
+      <w:r>
+        <w:fldChar w:fldCharType="separate"/>
+      </w:r>
+      <w:r>
+        <w:rPr>
+          <w:noProof/>
+        </w:rPr>
+        <w:t>4</w:t>
+      </w:r>
+      <w:r>
+        <w:fldChar w:fldCharType="end"/>
+      </w:r>
+      <w:r>
+        <w:t xml:space="preserve"> - Pinagem e esquema lógico do MAX232</w:t>
+      </w:r>
+    </w:p>
+    <w:p>
+      <w:pPr>
+        <w:jc w:val="center"/>
+      </w:pPr>
+    </w:p>
+    <w:p>
+      <w:pPr>
+        <w:keepNext/>
+      </w:pPr>
+      <w:r>
+        <w:rPr>
+          <w:noProof/>
+        </w:rPr>
+        <w:drawing>
+          <wp:inline distT="0" distB="0" distL="0" distR="0" wp14:anchorId="5CE3D2E4" wp14:editId="2B1E5915">
+            <wp:extent cx="6120765" cy="2339625"/>
+            <wp:effectExtent l="0" t="0" r="0" b="3810"/>
+            <wp:docPr id="14" name="Imagem 14"/>
+            <wp:cNvGraphicFramePr>
+              <a:graphicFrameLocks xmlns:a="http://schemas.openxmlformats.org/drawingml/2006/main" noChangeAspect="1"/>
+            </wp:cNvGraphicFramePr>
+            <a:graphic xmlns:a="http://schemas.openxmlformats.org/drawingml/2006/main">
+              <a:graphicData uri="http://schemas.openxmlformats.org/drawingml/2006/picture">
+                <pic:pic xmlns:pic="http://schemas.openxmlformats.org/drawingml/2006/picture">
+                  <pic:nvPicPr>
+                    <pic:cNvPr id="0" name="Picture 7"/>
+                    <pic:cNvPicPr>
+                      <a:picLocks noChangeAspect="1" noChangeArrowheads="1"/>
+                    </pic:cNvPicPr>
+                  </pic:nvPicPr>
+                  <pic:blipFill>
+                    <a:blip r:embed="rId14">
+                      <a:extLst>
+                        <a:ext uri="{28A0092B-C50C-407E-A947-70E740481C1C}">
+                          <a14:useLocalDpi xmlns:a14="http://schemas.microsoft.com/office/drawing/2010/main" val="0"/>
+                        </a:ext>
+                      </a:extLst>
+                    </a:blip>
+                    <a:srcRect/>
+                    <a:stretch>
+                      <a:fillRect/>
+                    </a:stretch>
+                  </pic:blipFill>
+                  <pic:spPr bwMode="auto">
+                    <a:xfrm>
+                      <a:off x="0" y="0"/>
+                      <a:ext cx="6120765" cy="2339625"/>
+                    </a:xfrm>
+                    <a:prstGeom prst="rect">
+                      <a:avLst/>
+                    </a:prstGeom>
+                    <a:noFill/>
+                    <a:ln>
+                      <a:noFill/>
+                    </a:ln>
+                  </pic:spPr>
+                </pic:pic>
+              </a:graphicData>
+            </a:graphic>
+          </wp:inline>
+        </w:drawing>
+      </w:r>
+    </w:p>
+    <w:p>
+      <w:pPr>
+        <w:pStyle w:val="Legenda"/>
+        <w:jc w:val="center"/>
+      </w:pPr>
+      <w:r>
+        <w:t xml:space="preserve">Figura </w:t>
+      </w:r>
+      <w:r>
+        <w:fldChar w:fldCharType="begin"/>
+      </w:r>
+      <w:r>
+        <w:instrText xml:space="preserve"> SEQ Figura \* ARABIC </w:instrText>
+      </w:r>
+      <w:r>
+        <w:fldChar w:fldCharType="separate"/>
+      </w:r>
+      <w:r>
+        <w:rPr>
+          <w:noProof/>
+        </w:rPr>
+        <w:t>5</w:t>
+      </w:r>
+      <w:r>
+        <w:fldChar w:fldCharType="end"/>
+      </w:r>
+      <w:r>
+        <w:t xml:space="preserve"> - Suporte a comunicação serial da placa DE2 da Altera (fonte: Altera 2008)</w:t>
+      </w:r>
     </w:p>
     <w:p>
       <w:pPr>
@@ -420,6 +1158,122 @@
         <w:t>Atividades experimentais</w:t>
       </w:r>
     </w:p>
+    <w:p>
+      <w:r>
+        <w:t>Primeiramente sintetizamos o circuito do UART para a placa Altera DE2.</w:t>
+      </w:r>
+    </w:p>
+    <w:p>
+      <w:r>
+        <w:t xml:space="preserve">Para testar o circuito, realizamos alguns testes com diferentes caracteres. Espera-se que os resultados estejam de acordo com os resultados previstos com as cartas de tempo abaixo: </w:t>
+      </w:r>
+    </w:p>
+    <w:p/>
+    <w:p/>
+    <w:p/>
+    <w:p>
+      <w:r>
+        <w:t>Após a exibição correta dos valores, variamos a taxa de comunicação do terminal serial para ver a reação do circuito:</w:t>
+      </w:r>
+    </w:p>
+    <w:p/>
+    <w:p/>
+    <w:p/>
+    <w:p>
+      <w:pPr>
+        <w:pStyle w:val="Ttulo3"/>
+      </w:pPr>
+      <w:r>
+        <w:t>PERGUNTAS</w:t>
+      </w:r>
+    </w:p>
+    <w:p>
+      <w:pPr>
+        <w:rPr>
+          <w:szCs w:val="18"/>
+        </w:rPr>
+      </w:pPr>
+      <w:r>
+        <w:rPr>
+          <w:szCs w:val="18"/>
+        </w:rPr>
+        <w:lastRenderedPageBreak/>
+        <w:t xml:space="preserve">1. Há alguma limitação de funcionamento do circuito projetado? Elabore uma discussão sobre as frequências mínima e máxima de funcionamento do circuito. </w:t>
+      </w:r>
+    </w:p>
+    <w:p>
+      <w:pPr>
+        <w:rPr>
+          <w:szCs w:val="18"/>
+        </w:rPr>
+      </w:pPr>
+    </w:p>
+    <w:p>
+      <w:pPr>
+        <w:rPr>
+          <w:szCs w:val="18"/>
+        </w:rPr>
+      </w:pPr>
+      <w:r>
+        <w:rPr>
+          <w:szCs w:val="18"/>
+        </w:rPr>
+        <w:t xml:space="preserve">2. O módulo de transmissão serial sofre alguma influência do módulo de recepção? Se sim, qual é esta influência. Explique. </w:t>
+      </w:r>
+    </w:p>
+    <w:p>
+      <w:pPr>
+        <w:rPr>
+          <w:szCs w:val="18"/>
+        </w:rPr>
+      </w:pPr>
+    </w:p>
+    <w:p>
+      <w:pPr>
+        <w:rPr>
+          <w:szCs w:val="18"/>
+        </w:rPr>
+      </w:pPr>
+      <w:r>
+        <w:rPr>
+          <w:szCs w:val="18"/>
+        </w:rPr>
+        <w:t xml:space="preserve">3. Os dados de teste (caracteres a serem mostrados no circuito) influem nos testes efetuados? Caso afirmativo explique por que. </w:t>
+      </w:r>
+    </w:p>
+    <w:p>
+      <w:pPr>
+        <w:rPr>
+          <w:szCs w:val="18"/>
+        </w:rPr>
+      </w:pPr>
+    </w:p>
+    <w:p>
+      <w:pPr>
+        <w:rPr>
+          <w:szCs w:val="18"/>
+        </w:rPr>
+      </w:pPr>
+      <w:r>
+        <w:rPr>
+          <w:szCs w:val="18"/>
+        </w:rPr>
+        <w:t>4. É possível a transmissão e a recepção de dados ope</w:t>
+      </w:r>
+      <w:r>
+        <w:rPr>
+          <w:szCs w:val="18"/>
+        </w:rPr>
+        <w:t>ra</w:t>
+      </w:r>
+      <w:r>
+        <w:rPr>
+          <w:szCs w:val="18"/>
+        </w:rPr>
+        <w:t xml:space="preserve">rem em frequências diferentes? Como isto pode ser realizado? </w:t>
+      </w:r>
+    </w:p>
+    <w:p/>
     <w:p/>
     <w:p>
       <w:pPr>
@@ -442,8 +1296,8 @@
       </w:pPr>
     </w:p>
     <w:sectPr>
-      <w:headerReference w:type="default" r:id="rId10"/>
-      <w:footerReference w:type="default" r:id="rId11"/>
+      <w:headerReference w:type="default" r:id="rId15"/>
+      <w:footerReference w:type="default" r:id="rId16"/>
       <w:pgSz w:w="11907" w:h="16840" w:code="9"/>
       <w:pgMar w:top="1134" w:right="1134" w:bottom="1134" w:left="1134" w:header="567" w:footer="567" w:gutter="0"/>
       <w:cols w:space="720"/>
@@ -533,7 +1387,7 @@
         <w:rFonts w:ascii="Times New Roman" w:hAnsi="Times New Roman" w:cs="Times New Roman"/>
         <w:noProof/>
       </w:rPr>
-      <w:t>2</w:t>
+      <w:t>4</w:t>
     </w:r>
     <w:r>
       <w:rPr>
@@ -4771,7 +5625,6 @@
   </w:style>
   <w:style w:type="paragraph" w:customStyle="1" w:styleId="Default">
     <w:name w:val="Default"/>
-    <w:uiPriority w:val="99"/>
     <w:rsid w:val="00B335BC"/>
     <w:pPr>
       <w:autoSpaceDE w:val="0"/>
@@ -5120,6 +5973,29 @@
       <w:sz w:val="20"/>
       <w:szCs w:val="20"/>
     </w:rPr>
+  </w:style>
+  <w:style w:type="table" w:styleId="Tabelacomgrade">
+    <w:name w:val="Table Grid"/>
+    <w:basedOn w:val="Tabelanormal"/>
+    <w:uiPriority w:val="59"/>
+    <w:rsid w:val="00094598"/>
+    <w:tblPr>
+      <w:tblInd w:w="0" w:type="dxa"/>
+      <w:tblBorders>
+        <w:top w:val="single" w:sz="4" w:space="0" w:color="auto"/>
+        <w:left w:val="single" w:sz="4" w:space="0" w:color="auto"/>
+        <w:bottom w:val="single" w:sz="4" w:space="0" w:color="auto"/>
+        <w:right w:val="single" w:sz="4" w:space="0" w:color="auto"/>
+        <w:insideH w:val="single" w:sz="4" w:space="0" w:color="auto"/>
+        <w:insideV w:val="single" w:sz="4" w:space="0" w:color="auto"/>
+      </w:tblBorders>
+      <w:tblCellMar>
+        <w:top w:w="0" w:type="dxa"/>
+        <w:left w:w="108" w:type="dxa"/>
+        <w:bottom w:w="0" w:type="dxa"/>
+        <w:right w:w="108" w:type="dxa"/>
+      </w:tblCellMar>
+    </w:tblPr>
   </w:style>
 </w:styles>
 </file>
@@ -6088,7 +6964,6 @@
   </w:style>
   <w:style w:type="paragraph" w:customStyle="1" w:styleId="Default">
     <w:name w:val="Default"/>
-    <w:uiPriority w:val="99"/>
     <w:rsid w:val="00B335BC"/>
     <w:pPr>
       <w:autoSpaceDE w:val="0"/>
@@ -6437,6 +7312,29 @@
       <w:sz w:val="20"/>
       <w:szCs w:val="20"/>
     </w:rPr>
+  </w:style>
+  <w:style w:type="table" w:styleId="Tabelacomgrade">
+    <w:name w:val="Table Grid"/>
+    <w:basedOn w:val="Tabelanormal"/>
+    <w:uiPriority w:val="59"/>
+    <w:rsid w:val="00094598"/>
+    <w:tblPr>
+      <w:tblInd w:w="0" w:type="dxa"/>
+      <w:tblBorders>
+        <w:top w:val="single" w:sz="4" w:space="0" w:color="auto"/>
+        <w:left w:val="single" w:sz="4" w:space="0" w:color="auto"/>
+        <w:bottom w:val="single" w:sz="4" w:space="0" w:color="auto"/>
+        <w:right w:val="single" w:sz="4" w:space="0" w:color="auto"/>
+        <w:insideH w:val="single" w:sz="4" w:space="0" w:color="auto"/>
+        <w:insideV w:val="single" w:sz="4" w:space="0" w:color="auto"/>
+      </w:tblBorders>
+      <w:tblCellMar>
+        <w:top w:w="0" w:type="dxa"/>
+        <w:left w:w="108" w:type="dxa"/>
+        <w:bottom w:w="0" w:type="dxa"/>
+        <w:right w:w="108" w:type="dxa"/>
+      </w:tblCellMar>
+    </w:tblPr>
   </w:style>
 </w:styles>
 </file>
@@ -6729,7 +7627,7 @@
 </file>
 
 <file path=customXml/itemProps1.xml><?xml version="1.0" encoding="utf-8"?>
-<ds:datastoreItem xmlns:ds="http://schemas.openxmlformats.org/officeDocument/2006/customXml" ds:itemID="{59FC0146-108A-46A9-84C0-CF30C37C432B}">
+<ds:datastoreItem xmlns:ds="http://schemas.openxmlformats.org/officeDocument/2006/customXml" ds:itemID="{CC467898-D34A-49BC-9926-496C03A0826E}">
   <ds:schemaRefs>
     <ds:schemaRef ds:uri="http://schemas.openxmlformats.org/officeDocument/2006/bibliography"/>
   </ds:schemaRefs>

</xml_diff>